<commit_message>
Small fixes is documentation and code
</commit_message>
<xml_diff>
--- a/Poruke_u_sustavu.docx
+++ b/Poruke_u_sustavu.docx
@@ -681,10 +681,7 @@
         </w:numPr>
       </w:pPr>
       <w:r>
-        <w:t>Izgled stringa (bez navodnih znakova)</w:t>
-      </w:r>
-      <w:r>
-        <w:t xml:space="preserve">: </w:t>
+        <w:t xml:space="preserve">Izgled stringa (bez navodnih znakova): </w:t>
       </w:r>
       <w:r>
         <w:t>„</w:t>
@@ -1024,12 +1021,18 @@
         <w:t>„</w:t>
       </w:r>
       <w:r>
-        <w:t>6;string (poruka)</w:t>
+        <w:t>6;</w:t>
+      </w:r>
+      <w:r>
+        <w:t>ip_adresa_roota</w:t>
+      </w:r>
+      <w:r>
+        <w:t>;port_roota;</w:t>
       </w:r>
       <w:bookmarkStart w:id="0" w:name="_GoBack"/>
       <w:bookmarkEnd w:id="0"/>
       <w:r>
-        <w:t xml:space="preserve"> </w:t>
+        <w:t xml:space="preserve">string (poruka) </w:t>
       </w:r>
     </w:p>
     <w:p>

</xml_diff>